<commit_message>
actualizar doc tarea sem01
</commit_message>
<xml_diff>
--- a/sem01/tarea semanal/capturas.docx
+++ b/sem01/tarea semanal/capturas.docx
@@ -5,79 +5,1009 @@
     <w:p>
       <w:pPr>
         <w:rPr>
-          <w:sz w:val="28"/>
-          <w:szCs w:val="28"/>
-          <w:lang w:val="es-MX"/>
-        </w:rPr>
-      </w:pPr>
-      <w:proofErr w:type="spellStart"/>
-      <w:r>
-        <w:rPr>
-          <w:sz w:val="28"/>
-          <w:szCs w:val="28"/>
-          <w:lang w:val="es-MX"/>
-        </w:rPr>
-        <w:t>Aca</w:t>
-      </w:r>
-      <w:proofErr w:type="spellEnd"/>
-      <w:r>
-        <w:rPr>
-          <w:sz w:val="28"/>
-          <w:szCs w:val="28"/>
-          <w:lang w:val="es-MX"/>
-        </w:rPr>
-        <w:t xml:space="preserve"> ira los </w:t>
-      </w:r>
-      <w:proofErr w:type="spellStart"/>
-      <w:r>
-        <w:rPr>
-          <w:sz w:val="28"/>
-          <w:szCs w:val="28"/>
-          <w:lang w:val="es-MX"/>
-        </w:rPr>
-        <w:t>screenshots</w:t>
-      </w:r>
-      <w:proofErr w:type="spellEnd"/>
-      <w:r>
-        <w:rPr>
-          <w:sz w:val="28"/>
-          <w:szCs w:val="28"/>
-          <w:lang w:val="es-MX"/>
-        </w:rPr>
-        <w:t xml:space="preserve"> del código fuente de tarea.py y los resultados de la terminal del mismo</w:t>
-      </w:r>
-      <w:r>
-        <w:rPr>
-          <w:sz w:val="28"/>
-          <w:szCs w:val="28"/>
-          <w:lang w:val="es-MX"/>
-        </w:rPr>
-        <w:t xml:space="preserve"> (nombre de la </w:t>
-      </w:r>
-      <w:proofErr w:type="spellStart"/>
-      <w:r>
-        <w:rPr>
-          <w:sz w:val="28"/>
-          <w:szCs w:val="28"/>
-          <w:lang w:val="es-MX"/>
-        </w:rPr>
-        <w:t>img</w:t>
-      </w:r>
-      <w:proofErr w:type="spellEnd"/>
-      <w:r>
-        <w:rPr>
-          <w:sz w:val="28"/>
-          <w:szCs w:val="28"/>
-          <w:lang w:val="es-MX"/>
-        </w:rPr>
-        <w:t xml:space="preserve"> con el .png)</w:t>
-      </w:r>
-      <w:bookmarkStart w:id="0" w:name="_GoBack"/>
+          <w:rFonts w:ascii="Arnold 2.1" w:hAnsi="Arnold 2.1"/>
+          <w:b/>
+          <w:color w:val="538135" w:themeColor="accent6" w:themeShade="BF"/>
+          <w:sz w:val="28"/>
+          <w:szCs w:val="28"/>
+          <w:lang w:val="es-MX"/>
+        </w:rPr>
+      </w:pPr>
+      <w:bookmarkStart w:id="0" w:name="_Hlk206168473"/>
       <w:bookmarkEnd w:id="0"/>
+      <w:r>
+        <w:rPr>
+          <w:rFonts w:ascii="Arnold 2.1" w:hAnsi="Arnold 2.1"/>
+          <w:b/>
+          <w:color w:val="538135" w:themeColor="accent6" w:themeShade="BF"/>
+          <w:sz w:val="28"/>
+          <w:szCs w:val="28"/>
+          <w:lang w:val="es-MX"/>
+        </w:rPr>
+        <w:t>CAPTURAS CODIGO FUENTE</w:t>
+      </w:r>
+      <w:bookmarkStart w:id="1" w:name="_GoBack"/>
+      <w:bookmarkEnd w:id="1"/>
+    </w:p>
+    <w:p>
+      <w:pPr>
+        <w:rPr>
+          <w:rFonts w:ascii="CCFaceFront" w:hAnsi="CCFaceFront"/>
+          <w:b/>
+          <w:color w:val="0070C0"/>
+          <w:sz w:val="28"/>
+          <w:szCs w:val="28"/>
+          <w:lang w:val="es-MX"/>
+        </w:rPr>
+      </w:pPr>
+      <w:r>
+        <w:rPr>
+          <w:rFonts w:ascii="CCFaceFront" w:hAnsi="CCFaceFront"/>
+          <w:b/>
+          <w:color w:val="0070C0"/>
+          <w:sz w:val="28"/>
+          <w:szCs w:val="28"/>
+          <w:lang w:val="es-MX"/>
+        </w:rPr>
+        <w:t>Parte 1</w:t>
+      </w:r>
+    </w:p>
+    <w:p>
+      <w:pPr>
+        <w:rPr>
+          <w:sz w:val="28"/>
+          <w:szCs w:val="28"/>
+          <w:lang w:val="es-MX"/>
+        </w:rPr>
+      </w:pPr>
+      <w:r>
+        <w:rPr>
+          <w:noProof/>
+          <w:sz w:val="28"/>
+          <w:szCs w:val="28"/>
+          <w:lang w:val="es-MX"/>
+        </w:rPr>
+        <w:drawing>
+          <wp:inline distT="0" distB="0" distL="0" distR="0">
+            <wp:extent cx="6648450" cy="7153275"/>
+            <wp:effectExtent l="0" t="0" r="0" b="9525"/>
+            <wp:docPr id="2" name="Imagen 2"/>
+            <wp:cNvGraphicFramePr>
+              <a:graphicFrameLocks xmlns:a="http://schemas.openxmlformats.org/drawingml/2006/main" noChangeAspect="1"/>
+            </wp:cNvGraphicFramePr>
+            <a:graphic xmlns:a="http://schemas.openxmlformats.org/drawingml/2006/main">
+              <a:graphicData uri="http://schemas.openxmlformats.org/drawingml/2006/picture">
+                <pic:pic xmlns:pic="http://schemas.openxmlformats.org/drawingml/2006/picture">
+                  <pic:nvPicPr>
+                    <pic:cNvPr id="0" name="Picture 2"/>
+                    <pic:cNvPicPr>
+                      <a:picLocks noChangeAspect="1" noChangeArrowheads="1"/>
+                    </pic:cNvPicPr>
+                  </pic:nvPicPr>
+                  <pic:blipFill rotWithShape="1">
+                    <a:blip r:embed="rId4">
+                      <a:extLst>
+                        <a:ext uri="{28A0092B-C50C-407E-A947-70E740481C1C}">
+                          <a14:useLocalDpi xmlns:a14="http://schemas.microsoft.com/office/drawing/2010/main" val="0"/>
+                        </a:ext>
+                      </a:extLst>
+                    </a:blip>
+                    <a:srcRect r="4161"/>
+                    <a:stretch/>
+                  </pic:blipFill>
+                  <pic:spPr bwMode="auto">
+                    <a:xfrm>
+                      <a:off x="0" y="0"/>
+                      <a:ext cx="6648450" cy="7153275"/>
+                    </a:xfrm>
+                    <a:prstGeom prst="rect">
+                      <a:avLst/>
+                    </a:prstGeom>
+                    <a:noFill/>
+                    <a:ln>
+                      <a:noFill/>
+                    </a:ln>
+                    <a:extLst>
+                      <a:ext uri="{53640926-AAD7-44D8-BBD7-CCE9431645EC}">
+                        <a14:shadowObscured xmlns:a14="http://schemas.microsoft.com/office/drawing/2010/main"/>
+                      </a:ext>
+                    </a:extLst>
+                  </pic:spPr>
+                </pic:pic>
+              </a:graphicData>
+            </a:graphic>
+          </wp:inline>
+        </w:drawing>
+      </w:r>
+    </w:p>
+    <w:p>
+      <w:pPr>
+        <w:rPr>
+          <w:rFonts w:ascii="CCFaceFront" w:hAnsi="CCFaceFront"/>
+          <w:b/>
+          <w:color w:val="0070C0"/>
+          <w:sz w:val="28"/>
+          <w:szCs w:val="28"/>
+          <w:lang w:val="es-MX"/>
+        </w:rPr>
+      </w:pPr>
+    </w:p>
+    <w:p>
+      <w:pPr>
+        <w:rPr>
+          <w:rFonts w:ascii="CCFaceFront" w:hAnsi="CCFaceFront"/>
+          <w:b/>
+          <w:color w:val="0070C0"/>
+          <w:sz w:val="28"/>
+          <w:szCs w:val="28"/>
+          <w:lang w:val="es-MX"/>
+        </w:rPr>
+      </w:pPr>
+      <w:r>
+        <w:rPr>
+          <w:noProof/>
+          <w:sz w:val="28"/>
+          <w:szCs w:val="28"/>
+          <w:lang w:val="es-MX"/>
+        </w:rPr>
+        <w:lastRenderedPageBreak/>
+        <w:drawing>
+          <wp:anchor distT="0" distB="0" distL="114300" distR="114300" simplePos="0" relativeHeight="251658240" behindDoc="0" locked="0" layoutInCell="1" allowOverlap="1">
+            <wp:simplePos x="0" y="0"/>
+            <wp:positionH relativeFrom="margin">
+              <wp:align>right</wp:align>
+            </wp:positionH>
+            <wp:positionV relativeFrom="margin">
+              <wp:posOffset>276225</wp:posOffset>
+            </wp:positionV>
+            <wp:extent cx="6638925" cy="7153275"/>
+            <wp:effectExtent l="0" t="0" r="9525" b="9525"/>
+            <wp:wrapSquare wrapText="bothSides"/>
+            <wp:docPr id="3" name="Imagen 3"/>
+            <wp:cNvGraphicFramePr>
+              <a:graphicFrameLocks xmlns:a="http://schemas.openxmlformats.org/drawingml/2006/main" noChangeAspect="1"/>
+            </wp:cNvGraphicFramePr>
+            <a:graphic xmlns:a="http://schemas.openxmlformats.org/drawingml/2006/main">
+              <a:graphicData uri="http://schemas.openxmlformats.org/drawingml/2006/picture">
+                <pic:pic xmlns:pic="http://schemas.openxmlformats.org/drawingml/2006/picture">
+                  <pic:nvPicPr>
+                    <pic:cNvPr id="0" name="Picture 3"/>
+                    <pic:cNvPicPr>
+                      <a:picLocks noChangeAspect="1" noChangeArrowheads="1"/>
+                    </pic:cNvPicPr>
+                  </pic:nvPicPr>
+                  <pic:blipFill>
+                    <a:blip r:embed="rId5">
+                      <a:extLst>
+                        <a:ext uri="{28A0092B-C50C-407E-A947-70E740481C1C}">
+                          <a14:useLocalDpi xmlns:a14="http://schemas.microsoft.com/office/drawing/2010/main" val="0"/>
+                        </a:ext>
+                      </a:extLst>
+                    </a:blip>
+                    <a:srcRect/>
+                    <a:stretch>
+                      <a:fillRect/>
+                    </a:stretch>
+                  </pic:blipFill>
+                  <pic:spPr bwMode="auto">
+                    <a:xfrm>
+                      <a:off x="0" y="0"/>
+                      <a:ext cx="6638925" cy="7153275"/>
+                    </a:xfrm>
+                    <a:prstGeom prst="rect">
+                      <a:avLst/>
+                    </a:prstGeom>
+                    <a:noFill/>
+                    <a:ln>
+                      <a:noFill/>
+                    </a:ln>
+                  </pic:spPr>
+                </pic:pic>
+              </a:graphicData>
+            </a:graphic>
+            <wp14:sizeRelV relativeFrom="margin">
+              <wp14:pctHeight>0</wp14:pctHeight>
+            </wp14:sizeRelV>
+          </wp:anchor>
+        </w:drawing>
+      </w:r>
+      <w:r>
+        <w:rPr>
+          <w:rFonts w:ascii="CCFaceFront" w:hAnsi="CCFaceFront"/>
+          <w:b/>
+          <w:color w:val="0070C0"/>
+          <w:sz w:val="28"/>
+          <w:szCs w:val="28"/>
+          <w:lang w:val="es-MX"/>
+        </w:rPr>
+        <w:t xml:space="preserve">Parte </w:t>
+      </w:r>
+      <w:r>
+        <w:rPr>
+          <w:rFonts w:ascii="CCFaceFront" w:hAnsi="CCFaceFront"/>
+          <w:b/>
+          <w:color w:val="0070C0"/>
+          <w:sz w:val="28"/>
+          <w:szCs w:val="28"/>
+          <w:lang w:val="es-MX"/>
+        </w:rPr>
+        <w:t>2</w:t>
+      </w:r>
+    </w:p>
+    <w:p>
+      <w:pPr>
+        <w:rPr>
+          <w:sz w:val="28"/>
+          <w:szCs w:val="28"/>
+          <w:lang w:val="es-MX"/>
+        </w:rPr>
+      </w:pPr>
+    </w:p>
+    <w:p>
+      <w:pPr>
+        <w:rPr>
+          <w:sz w:val="28"/>
+          <w:szCs w:val="28"/>
+          <w:lang w:val="es-MX"/>
+        </w:rPr>
+      </w:pPr>
+    </w:p>
+    <w:p>
+      <w:pPr>
+        <w:rPr>
+          <w:sz w:val="28"/>
+          <w:szCs w:val="28"/>
+          <w:lang w:val="es-MX"/>
+        </w:rPr>
+      </w:pPr>
+    </w:p>
+    <w:p>
+      <w:pPr>
+        <w:rPr>
+          <w:sz w:val="28"/>
+          <w:szCs w:val="28"/>
+          <w:lang w:val="es-MX"/>
+        </w:rPr>
+      </w:pPr>
+    </w:p>
+    <w:p>
+      <w:pPr>
+        <w:rPr>
+          <w:sz w:val="28"/>
+          <w:szCs w:val="28"/>
+          <w:lang w:val="es-MX"/>
+        </w:rPr>
+      </w:pPr>
+    </w:p>
+    <w:p>
+      <w:pPr>
+        <w:rPr>
+          <w:sz w:val="28"/>
+          <w:szCs w:val="28"/>
+          <w:lang w:val="es-MX"/>
+        </w:rPr>
+      </w:pPr>
+    </w:p>
+    <w:p>
+      <w:pPr>
+        <w:rPr>
+          <w:sz w:val="28"/>
+          <w:szCs w:val="28"/>
+          <w:lang w:val="es-MX"/>
+        </w:rPr>
+      </w:pPr>
+    </w:p>
+    <w:p>
+      <w:pPr>
+        <w:rPr>
+          <w:rFonts w:ascii="CCFaceFront" w:hAnsi="CCFaceFront"/>
+          <w:b/>
+          <w:color w:val="0070C0"/>
+          <w:sz w:val="28"/>
+          <w:szCs w:val="28"/>
+          <w:lang w:val="es-MX"/>
+        </w:rPr>
+      </w:pPr>
+      <w:r>
+        <w:rPr>
+          <w:rFonts w:ascii="CCFaceFront" w:hAnsi="CCFaceFront"/>
+          <w:b/>
+          <w:color w:val="0070C0"/>
+          <w:sz w:val="28"/>
+          <w:szCs w:val="28"/>
+          <w:lang w:val="es-MX"/>
+        </w:rPr>
+        <w:lastRenderedPageBreak/>
+        <w:t xml:space="preserve">Parte </w:t>
+      </w:r>
+      <w:r>
+        <w:rPr>
+          <w:rFonts w:ascii="CCFaceFront" w:hAnsi="CCFaceFront"/>
+          <w:b/>
+          <w:color w:val="0070C0"/>
+          <w:sz w:val="28"/>
+          <w:szCs w:val="28"/>
+          <w:lang w:val="es-MX"/>
+        </w:rPr>
+        <w:t>3</w:t>
+      </w:r>
+    </w:p>
+    <w:p>
+      <w:pPr>
+        <w:rPr>
+          <w:rFonts w:ascii="CCFaceFront" w:hAnsi="CCFaceFront"/>
+          <w:b/>
+          <w:color w:val="0070C0"/>
+          <w:sz w:val="28"/>
+          <w:szCs w:val="28"/>
+          <w:lang w:val="es-MX"/>
+        </w:rPr>
+      </w:pPr>
+      <w:r>
+        <w:rPr>
+          <w:rFonts w:ascii="CCFaceFront" w:hAnsi="CCFaceFront"/>
+          <w:b/>
+          <w:noProof/>
+          <w:color w:val="0070C0"/>
+          <w:sz w:val="28"/>
+          <w:szCs w:val="28"/>
+          <w:lang w:val="es-MX"/>
+        </w:rPr>
+        <w:drawing>
+          <wp:inline distT="0" distB="0" distL="0" distR="0" wp14:anchorId="08A440AE" wp14:editId="20521274">
+            <wp:extent cx="6496050" cy="4082166"/>
+            <wp:effectExtent l="0" t="0" r="0" b="0"/>
+            <wp:docPr id="4" name="Imagen 4"/>
+            <wp:cNvGraphicFramePr>
+              <a:graphicFrameLocks xmlns:a="http://schemas.openxmlformats.org/drawingml/2006/main" noChangeAspect="1"/>
+            </wp:cNvGraphicFramePr>
+            <a:graphic xmlns:a="http://schemas.openxmlformats.org/drawingml/2006/main">
+              <a:graphicData uri="http://schemas.openxmlformats.org/drawingml/2006/picture">
+                <pic:pic xmlns:pic="http://schemas.openxmlformats.org/drawingml/2006/picture">
+                  <pic:nvPicPr>
+                    <pic:cNvPr id="0" name="Picture 4"/>
+                    <pic:cNvPicPr>
+                      <a:picLocks noChangeAspect="1" noChangeArrowheads="1"/>
+                    </pic:cNvPicPr>
+                  </pic:nvPicPr>
+                  <pic:blipFill>
+                    <a:blip r:embed="rId6">
+                      <a:extLst>
+                        <a:ext uri="{28A0092B-C50C-407E-A947-70E740481C1C}">
+                          <a14:useLocalDpi xmlns:a14="http://schemas.microsoft.com/office/drawing/2010/main" val="0"/>
+                        </a:ext>
+                      </a:extLst>
+                    </a:blip>
+                    <a:srcRect/>
+                    <a:stretch>
+                      <a:fillRect/>
+                    </a:stretch>
+                  </pic:blipFill>
+                  <pic:spPr bwMode="auto">
+                    <a:xfrm>
+                      <a:off x="0" y="0"/>
+                      <a:ext cx="6501698" cy="4085715"/>
+                    </a:xfrm>
+                    <a:prstGeom prst="rect">
+                      <a:avLst/>
+                    </a:prstGeom>
+                    <a:noFill/>
+                    <a:ln>
+                      <a:noFill/>
+                    </a:ln>
+                  </pic:spPr>
+                </pic:pic>
+              </a:graphicData>
+            </a:graphic>
+          </wp:inline>
+        </w:drawing>
+      </w:r>
+      <w:r>
+        <w:rPr>
+          <w:rFonts w:ascii="CCFaceFront" w:hAnsi="CCFaceFront"/>
+          <w:b/>
+          <w:noProof/>
+          <w:color w:val="0070C0"/>
+          <w:sz w:val="28"/>
+          <w:szCs w:val="28"/>
+          <w:lang w:val="es-MX"/>
+        </w:rPr>
+        <w:drawing>
+          <wp:inline distT="0" distB="0" distL="0" distR="0">
+            <wp:extent cx="6496050" cy="5360637"/>
+            <wp:effectExtent l="0" t="0" r="0" b="0"/>
+            <wp:docPr id="5" name="Imagen 5"/>
+            <wp:cNvGraphicFramePr>
+              <a:graphicFrameLocks xmlns:a="http://schemas.openxmlformats.org/drawingml/2006/main" noChangeAspect="1"/>
+            </wp:cNvGraphicFramePr>
+            <a:graphic xmlns:a="http://schemas.openxmlformats.org/drawingml/2006/main">
+              <a:graphicData uri="http://schemas.openxmlformats.org/drawingml/2006/picture">
+                <pic:pic xmlns:pic="http://schemas.openxmlformats.org/drawingml/2006/picture">
+                  <pic:nvPicPr>
+                    <pic:cNvPr id="0" name="Picture 5"/>
+                    <pic:cNvPicPr>
+                      <a:picLocks noChangeAspect="1" noChangeArrowheads="1"/>
+                    </pic:cNvPicPr>
+                  </pic:nvPicPr>
+                  <pic:blipFill>
+                    <a:blip r:embed="rId7">
+                      <a:extLst>
+                        <a:ext uri="{28A0092B-C50C-407E-A947-70E740481C1C}">
+                          <a14:useLocalDpi xmlns:a14="http://schemas.microsoft.com/office/drawing/2010/main" val="0"/>
+                        </a:ext>
+                      </a:extLst>
+                    </a:blip>
+                    <a:srcRect/>
+                    <a:stretch>
+                      <a:fillRect/>
+                    </a:stretch>
+                  </pic:blipFill>
+                  <pic:spPr bwMode="auto">
+                    <a:xfrm>
+                      <a:off x="0" y="0"/>
+                      <a:ext cx="6501538" cy="5365166"/>
+                    </a:xfrm>
+                    <a:prstGeom prst="rect">
+                      <a:avLst/>
+                    </a:prstGeom>
+                    <a:noFill/>
+                    <a:ln>
+                      <a:noFill/>
+                    </a:ln>
+                  </pic:spPr>
+                </pic:pic>
+              </a:graphicData>
+            </a:graphic>
+          </wp:inline>
+        </w:drawing>
+      </w:r>
+    </w:p>
+    <w:p>
+      <w:pPr>
+        <w:rPr>
+          <w:rFonts w:ascii="Arnold 2.1" w:hAnsi="Arnold 2.1"/>
+          <w:b/>
+          <w:color w:val="FF0000"/>
+          <w:sz w:val="28"/>
+          <w:szCs w:val="28"/>
+          <w:lang w:val="es-MX"/>
+        </w:rPr>
+      </w:pPr>
+      <w:r>
+        <w:rPr>
+          <w:rFonts w:ascii="Arnold 2.1" w:hAnsi="Arnold 2.1"/>
+          <w:b/>
+          <w:color w:val="FF0000"/>
+          <w:sz w:val="28"/>
+          <w:szCs w:val="28"/>
+          <w:lang w:val="es-MX"/>
+        </w:rPr>
+        <w:lastRenderedPageBreak/>
+        <w:t xml:space="preserve">CAPTURAS </w:t>
+      </w:r>
+      <w:r>
+        <w:rPr>
+          <w:rFonts w:ascii="Arnold 2.1" w:hAnsi="Arnold 2.1"/>
+          <w:b/>
+          <w:color w:val="FF0000"/>
+          <w:sz w:val="28"/>
+          <w:szCs w:val="28"/>
+          <w:lang w:val="es-MX"/>
+        </w:rPr>
+        <w:t>RESULTADOS</w:t>
+      </w:r>
+    </w:p>
+    <w:p>
+      <w:pPr>
+        <w:rPr>
+          <w:rFonts w:ascii="CCFaceFront" w:hAnsi="CCFaceFront"/>
+          <w:b/>
+          <w:color w:val="0070C0"/>
+          <w:sz w:val="28"/>
+          <w:szCs w:val="28"/>
+          <w:lang w:val="es-MX"/>
+        </w:rPr>
+      </w:pPr>
+      <w:r>
+        <w:rPr>
+          <w:rFonts w:ascii="CCFaceFront" w:hAnsi="CCFaceFront"/>
+          <w:b/>
+          <w:color w:val="0070C0"/>
+          <w:sz w:val="28"/>
+          <w:szCs w:val="28"/>
+          <w:lang w:val="es-MX"/>
+        </w:rPr>
+        <w:t>Ver Productos</w:t>
+      </w:r>
+    </w:p>
+    <w:p>
+      <w:pPr>
+        <w:rPr>
+          <w:rFonts w:ascii="Arnold 2.1" w:hAnsi="Arnold 2.1"/>
+          <w:b/>
+          <w:color w:val="538135" w:themeColor="accent6" w:themeShade="BF"/>
+          <w:sz w:val="28"/>
+          <w:szCs w:val="28"/>
+          <w:lang w:val="es-MX"/>
+        </w:rPr>
+      </w:pPr>
+      <w:r>
+        <w:rPr>
+          <w:rFonts w:ascii="Arnold 2.1" w:hAnsi="Arnold 2.1"/>
+          <w:b/>
+          <w:noProof/>
+          <w:color w:val="538135" w:themeColor="accent6" w:themeShade="BF"/>
+          <w:sz w:val="28"/>
+          <w:szCs w:val="28"/>
+          <w:lang w:val="es-MX"/>
+        </w:rPr>
+        <w:drawing>
+          <wp:inline distT="0" distB="0" distL="0" distR="0" wp14:anchorId="149427AB" wp14:editId="12C29441">
+            <wp:extent cx="6638925" cy="3038475"/>
+            <wp:effectExtent l="0" t="0" r="9525" b="9525"/>
+            <wp:docPr id="6" name="Imagen 6"/>
+            <wp:cNvGraphicFramePr>
+              <a:graphicFrameLocks xmlns:a="http://schemas.openxmlformats.org/drawingml/2006/main" noChangeAspect="1"/>
+            </wp:cNvGraphicFramePr>
+            <a:graphic xmlns:a="http://schemas.openxmlformats.org/drawingml/2006/main">
+              <a:graphicData uri="http://schemas.openxmlformats.org/drawingml/2006/picture">
+                <pic:pic xmlns:pic="http://schemas.openxmlformats.org/drawingml/2006/picture">
+                  <pic:nvPicPr>
+                    <pic:cNvPr id="0" name="Picture 6"/>
+                    <pic:cNvPicPr>
+                      <a:picLocks noChangeAspect="1" noChangeArrowheads="1"/>
+                    </pic:cNvPicPr>
+                  </pic:nvPicPr>
+                  <pic:blipFill>
+                    <a:blip r:embed="rId8">
+                      <a:extLst>
+                        <a:ext uri="{28A0092B-C50C-407E-A947-70E740481C1C}">
+                          <a14:useLocalDpi xmlns:a14="http://schemas.microsoft.com/office/drawing/2010/main" val="0"/>
+                        </a:ext>
+                      </a:extLst>
+                    </a:blip>
+                    <a:srcRect/>
+                    <a:stretch>
+                      <a:fillRect/>
+                    </a:stretch>
+                  </pic:blipFill>
+                  <pic:spPr bwMode="auto">
+                    <a:xfrm>
+                      <a:off x="0" y="0"/>
+                      <a:ext cx="6638925" cy="3038475"/>
+                    </a:xfrm>
+                    <a:prstGeom prst="rect">
+                      <a:avLst/>
+                    </a:prstGeom>
+                    <a:noFill/>
+                    <a:ln>
+                      <a:noFill/>
+                    </a:ln>
+                  </pic:spPr>
+                </pic:pic>
+              </a:graphicData>
+            </a:graphic>
+          </wp:inline>
+        </w:drawing>
+      </w:r>
+    </w:p>
+    <w:p>
+      <w:pPr>
+        <w:rPr>
+          <w:rFonts w:ascii="CCFaceFront" w:hAnsi="CCFaceFront"/>
+          <w:b/>
+          <w:color w:val="0070C0"/>
+          <w:sz w:val="28"/>
+          <w:szCs w:val="28"/>
+          <w:lang w:val="es-MX"/>
+        </w:rPr>
+      </w:pPr>
+      <w:r>
+        <w:rPr>
+          <w:rFonts w:ascii="CCFaceFront" w:hAnsi="CCFaceFront"/>
+          <w:b/>
+          <w:color w:val="0070C0"/>
+          <w:sz w:val="28"/>
+          <w:szCs w:val="28"/>
+          <w:lang w:val="es-MX"/>
+        </w:rPr>
+        <w:t>Agregar Producto</w:t>
+      </w:r>
+    </w:p>
+    <w:p>
+      <w:pPr>
+        <w:rPr>
+          <w:rFonts w:ascii="CCFaceFront" w:hAnsi="CCFaceFront"/>
+          <w:b/>
+          <w:color w:val="0070C0"/>
+          <w:sz w:val="28"/>
+          <w:szCs w:val="28"/>
+          <w:lang w:val="es-MX"/>
+        </w:rPr>
+      </w:pPr>
+      <w:r>
+        <w:rPr>
+          <w:rFonts w:ascii="CCFaceFront" w:hAnsi="CCFaceFront"/>
+          <w:b/>
+          <w:noProof/>
+          <w:color w:val="0070C0"/>
+          <w:sz w:val="28"/>
+          <w:szCs w:val="28"/>
+          <w:lang w:val="es-MX"/>
+        </w:rPr>
+        <w:drawing>
+          <wp:inline distT="0" distB="0" distL="0" distR="0">
+            <wp:extent cx="6648450" cy="2636008"/>
+            <wp:effectExtent l="0" t="0" r="0" b="0"/>
+            <wp:docPr id="24" name="Imagen 24"/>
+            <wp:cNvGraphicFramePr>
+              <a:graphicFrameLocks xmlns:a="http://schemas.openxmlformats.org/drawingml/2006/main" noChangeAspect="1"/>
+            </wp:cNvGraphicFramePr>
+            <a:graphic xmlns:a="http://schemas.openxmlformats.org/drawingml/2006/main">
+              <a:graphicData uri="http://schemas.openxmlformats.org/drawingml/2006/picture">
+                <pic:pic xmlns:pic="http://schemas.openxmlformats.org/drawingml/2006/picture">
+                  <pic:nvPicPr>
+                    <pic:cNvPr id="0" name="Picture 24"/>
+                    <pic:cNvPicPr>
+                      <a:picLocks noChangeAspect="1" noChangeArrowheads="1"/>
+                    </pic:cNvPicPr>
+                  </pic:nvPicPr>
+                  <pic:blipFill rotWithShape="1">
+                    <a:blip r:embed="rId9">
+                      <a:extLst>
+                        <a:ext uri="{28A0092B-C50C-407E-A947-70E740481C1C}">
+                          <a14:useLocalDpi xmlns:a14="http://schemas.microsoft.com/office/drawing/2010/main" val="0"/>
+                        </a:ext>
+                      </a:extLst>
+                    </a:blip>
+                    <a:srcRect r="5193"/>
+                    <a:stretch/>
+                  </pic:blipFill>
+                  <pic:spPr bwMode="auto">
+                    <a:xfrm>
+                      <a:off x="0" y="0"/>
+                      <a:ext cx="6656516" cy="2639206"/>
+                    </a:xfrm>
+                    <a:prstGeom prst="rect">
+                      <a:avLst/>
+                    </a:prstGeom>
+                    <a:noFill/>
+                    <a:ln>
+                      <a:noFill/>
+                    </a:ln>
+                    <a:extLst>
+                      <a:ext uri="{53640926-AAD7-44D8-BBD7-CCE9431645EC}">
+                        <a14:shadowObscured xmlns:a14="http://schemas.microsoft.com/office/drawing/2010/main"/>
+                      </a:ext>
+                    </a:extLst>
+                  </pic:spPr>
+                </pic:pic>
+              </a:graphicData>
+            </a:graphic>
+          </wp:inline>
+        </w:drawing>
+      </w:r>
+    </w:p>
+    <w:p>
+      <w:pPr>
+        <w:rPr>
+          <w:rFonts w:ascii="CCFaceFront" w:hAnsi="CCFaceFront"/>
+          <w:b/>
+          <w:color w:val="0070C0"/>
+          <w:sz w:val="28"/>
+          <w:szCs w:val="28"/>
+          <w:lang w:val="es-MX"/>
+        </w:rPr>
+      </w:pPr>
+      <w:r>
+        <w:rPr>
+          <w:rFonts w:ascii="CCFaceFront" w:hAnsi="CCFaceFront"/>
+          <w:b/>
+          <w:color w:val="0070C0"/>
+          <w:sz w:val="28"/>
+          <w:szCs w:val="28"/>
+          <w:lang w:val="es-MX"/>
+        </w:rPr>
+        <w:t>Buscar Producto</w:t>
+      </w:r>
+    </w:p>
+    <w:p>
+      <w:pPr>
+        <w:rPr>
+          <w:rFonts w:ascii="CCFaceFront" w:hAnsi="CCFaceFront"/>
+          <w:b/>
+          <w:color w:val="0070C0"/>
+          <w:sz w:val="28"/>
+          <w:szCs w:val="28"/>
+          <w:lang w:val="es-MX"/>
+        </w:rPr>
+      </w:pPr>
+      <w:r>
+        <w:rPr>
+          <w:rFonts w:ascii="CCFaceFront" w:hAnsi="CCFaceFront"/>
+          <w:b/>
+          <w:noProof/>
+          <w:color w:val="0070C0"/>
+          <w:sz w:val="28"/>
+          <w:szCs w:val="28"/>
+          <w:lang w:val="es-MX"/>
+        </w:rPr>
+        <w:drawing>
+          <wp:inline distT="0" distB="0" distL="0" distR="0" wp14:anchorId="079AE1A6" wp14:editId="5BCF452A">
+            <wp:extent cx="6638925" cy="2133600"/>
+            <wp:effectExtent l="0" t="0" r="9525" b="0"/>
+            <wp:docPr id="22" name="Imagen 22"/>
+            <wp:cNvGraphicFramePr>
+              <a:graphicFrameLocks xmlns:a="http://schemas.openxmlformats.org/drawingml/2006/main" noChangeAspect="1"/>
+            </wp:cNvGraphicFramePr>
+            <a:graphic xmlns:a="http://schemas.openxmlformats.org/drawingml/2006/main">
+              <a:graphicData uri="http://schemas.openxmlformats.org/drawingml/2006/picture">
+                <pic:pic xmlns:pic="http://schemas.openxmlformats.org/drawingml/2006/picture">
+                  <pic:nvPicPr>
+                    <pic:cNvPr id="0" name="Picture 22"/>
+                    <pic:cNvPicPr>
+                      <a:picLocks noChangeAspect="1" noChangeArrowheads="1"/>
+                    </pic:cNvPicPr>
+                  </pic:nvPicPr>
+                  <pic:blipFill>
+                    <a:blip r:embed="rId10">
+                      <a:extLst>
+                        <a:ext uri="{28A0092B-C50C-407E-A947-70E740481C1C}">
+                          <a14:useLocalDpi xmlns:a14="http://schemas.microsoft.com/office/drawing/2010/main" val="0"/>
+                        </a:ext>
+                      </a:extLst>
+                    </a:blip>
+                    <a:srcRect/>
+                    <a:stretch>
+                      <a:fillRect/>
+                    </a:stretch>
+                  </pic:blipFill>
+                  <pic:spPr bwMode="auto">
+                    <a:xfrm>
+                      <a:off x="0" y="0"/>
+                      <a:ext cx="6638925" cy="2133600"/>
+                    </a:xfrm>
+                    <a:prstGeom prst="rect">
+                      <a:avLst/>
+                    </a:prstGeom>
+                    <a:noFill/>
+                    <a:ln>
+                      <a:noFill/>
+                    </a:ln>
+                  </pic:spPr>
+                </pic:pic>
+              </a:graphicData>
+            </a:graphic>
+          </wp:inline>
+        </w:drawing>
+      </w:r>
+    </w:p>
+    <w:p>
+      <w:pPr>
+        <w:rPr>
+          <w:rFonts w:ascii="CCFaceFront" w:hAnsi="CCFaceFront"/>
+          <w:b/>
+          <w:color w:val="0070C0"/>
+          <w:sz w:val="28"/>
+          <w:szCs w:val="28"/>
+          <w:lang w:val="es-MX"/>
+        </w:rPr>
+      </w:pPr>
+    </w:p>
+    <w:p>
+      <w:pPr>
+        <w:rPr>
+          <w:rFonts w:ascii="CCFaceFront" w:hAnsi="CCFaceFront"/>
+          <w:b/>
+          <w:color w:val="0070C0"/>
+          <w:sz w:val="28"/>
+          <w:szCs w:val="28"/>
+          <w:lang w:val="es-MX"/>
+        </w:rPr>
+      </w:pPr>
+      <w:r>
+        <w:rPr>
+          <w:rFonts w:ascii="CCFaceFront" w:hAnsi="CCFaceFront"/>
+          <w:b/>
+          <w:color w:val="0070C0"/>
+          <w:sz w:val="28"/>
+          <w:szCs w:val="28"/>
+          <w:lang w:val="es-MX"/>
+        </w:rPr>
+        <w:lastRenderedPageBreak/>
+        <w:t xml:space="preserve">Modificar </w:t>
+      </w:r>
+      <w:r>
+        <w:rPr>
+          <w:rFonts w:ascii="CCFaceFront" w:hAnsi="CCFaceFront"/>
+          <w:b/>
+          <w:color w:val="0070C0"/>
+          <w:sz w:val="28"/>
+          <w:szCs w:val="28"/>
+          <w:lang w:val="es-MX"/>
+        </w:rPr>
+        <w:t>Producto</w:t>
+      </w:r>
+    </w:p>
+    <w:p>
+      <w:pPr>
+        <w:rPr>
+          <w:rFonts w:ascii="CCFaceFront" w:hAnsi="CCFaceFront"/>
+          <w:b/>
+          <w:color w:val="0070C0"/>
+          <w:sz w:val="28"/>
+          <w:szCs w:val="28"/>
+          <w:lang w:val="es-MX"/>
+        </w:rPr>
+      </w:pPr>
+      <w:r>
+        <w:rPr>
+          <w:rFonts w:ascii="CCFaceFront" w:hAnsi="CCFaceFront"/>
+          <w:b/>
+          <w:noProof/>
+          <w:color w:val="0070C0"/>
+          <w:sz w:val="28"/>
+          <w:szCs w:val="28"/>
+          <w:lang w:val="es-MX"/>
+        </w:rPr>
+        <w:drawing>
+          <wp:inline distT="0" distB="0" distL="0" distR="0">
+            <wp:extent cx="6638925" cy="4267200"/>
+            <wp:effectExtent l="0" t="0" r="9525" b="0"/>
+            <wp:docPr id="18" name="Imagen 18"/>
+            <wp:cNvGraphicFramePr>
+              <a:graphicFrameLocks xmlns:a="http://schemas.openxmlformats.org/drawingml/2006/main" noChangeAspect="1"/>
+            </wp:cNvGraphicFramePr>
+            <a:graphic xmlns:a="http://schemas.openxmlformats.org/drawingml/2006/main">
+              <a:graphicData uri="http://schemas.openxmlformats.org/drawingml/2006/picture">
+                <pic:pic xmlns:pic="http://schemas.openxmlformats.org/drawingml/2006/picture">
+                  <pic:nvPicPr>
+                    <pic:cNvPr id="0" name="Picture 18"/>
+                    <pic:cNvPicPr>
+                      <a:picLocks noChangeAspect="1" noChangeArrowheads="1"/>
+                    </pic:cNvPicPr>
+                  </pic:nvPicPr>
+                  <pic:blipFill>
+                    <a:blip r:embed="rId11">
+                      <a:extLst>
+                        <a:ext uri="{28A0092B-C50C-407E-A947-70E740481C1C}">
+                          <a14:useLocalDpi xmlns:a14="http://schemas.microsoft.com/office/drawing/2010/main" val="0"/>
+                        </a:ext>
+                      </a:extLst>
+                    </a:blip>
+                    <a:srcRect/>
+                    <a:stretch>
+                      <a:fillRect/>
+                    </a:stretch>
+                  </pic:blipFill>
+                  <pic:spPr bwMode="auto">
+                    <a:xfrm>
+                      <a:off x="0" y="0"/>
+                      <a:ext cx="6638925" cy="4267200"/>
+                    </a:xfrm>
+                    <a:prstGeom prst="rect">
+                      <a:avLst/>
+                    </a:prstGeom>
+                    <a:noFill/>
+                    <a:ln>
+                      <a:noFill/>
+                    </a:ln>
+                  </pic:spPr>
+                </pic:pic>
+              </a:graphicData>
+            </a:graphic>
+          </wp:inline>
+        </w:drawing>
+      </w:r>
+    </w:p>
+    <w:p>
+      <w:pPr>
+        <w:rPr>
+          <w:rFonts w:ascii="CCFaceFront" w:hAnsi="CCFaceFront"/>
+          <w:b/>
+          <w:color w:val="0070C0"/>
+          <w:sz w:val="28"/>
+          <w:szCs w:val="28"/>
+          <w:lang w:val="es-MX"/>
+        </w:rPr>
+      </w:pPr>
+      <w:r>
+        <w:rPr>
+          <w:rFonts w:ascii="CCFaceFront" w:hAnsi="CCFaceFront"/>
+          <w:b/>
+          <w:color w:val="0070C0"/>
+          <w:sz w:val="28"/>
+          <w:szCs w:val="28"/>
+          <w:lang w:val="es-MX"/>
+        </w:rPr>
+        <w:t xml:space="preserve">Eliminar </w:t>
+      </w:r>
+      <w:r>
+        <w:rPr>
+          <w:rFonts w:ascii="CCFaceFront" w:hAnsi="CCFaceFront"/>
+          <w:b/>
+          <w:color w:val="0070C0"/>
+          <w:sz w:val="28"/>
+          <w:szCs w:val="28"/>
+          <w:lang w:val="es-MX"/>
+        </w:rPr>
+        <w:t>Producto</w:t>
+      </w:r>
+    </w:p>
+    <w:p>
+      <w:pPr>
+        <w:rPr>
+          <w:rFonts w:ascii="CCFaceFront" w:hAnsi="CCFaceFront"/>
+          <w:b/>
+          <w:color w:val="0070C0"/>
+          <w:sz w:val="28"/>
+          <w:szCs w:val="28"/>
+          <w:lang w:val="es-MX"/>
+        </w:rPr>
+      </w:pPr>
+      <w:r>
+        <w:rPr>
+          <w:rFonts w:ascii="CCFaceFront" w:hAnsi="CCFaceFront"/>
+          <w:b/>
+          <w:noProof/>
+          <w:color w:val="0070C0"/>
+          <w:sz w:val="28"/>
+          <w:szCs w:val="28"/>
+          <w:lang w:val="es-MX"/>
+        </w:rPr>
+        <w:drawing>
+          <wp:inline distT="0" distB="0" distL="0" distR="0">
+            <wp:extent cx="6638925" cy="3524250"/>
+            <wp:effectExtent l="0" t="0" r="9525" b="0"/>
+            <wp:docPr id="21" name="Imagen 21"/>
+            <wp:cNvGraphicFramePr>
+              <a:graphicFrameLocks xmlns:a="http://schemas.openxmlformats.org/drawingml/2006/main" noChangeAspect="1"/>
+            </wp:cNvGraphicFramePr>
+            <a:graphic xmlns:a="http://schemas.openxmlformats.org/drawingml/2006/main">
+              <a:graphicData uri="http://schemas.openxmlformats.org/drawingml/2006/picture">
+                <pic:pic xmlns:pic="http://schemas.openxmlformats.org/drawingml/2006/picture">
+                  <pic:nvPicPr>
+                    <pic:cNvPr id="0" name="Picture 21"/>
+                    <pic:cNvPicPr>
+                      <a:picLocks noChangeAspect="1" noChangeArrowheads="1"/>
+                    </pic:cNvPicPr>
+                  </pic:nvPicPr>
+                  <pic:blipFill>
+                    <a:blip r:embed="rId12">
+                      <a:extLst>
+                        <a:ext uri="{28A0092B-C50C-407E-A947-70E740481C1C}">
+                          <a14:useLocalDpi xmlns:a14="http://schemas.microsoft.com/office/drawing/2010/main" val="0"/>
+                        </a:ext>
+                      </a:extLst>
+                    </a:blip>
+                    <a:srcRect/>
+                    <a:stretch>
+                      <a:fillRect/>
+                    </a:stretch>
+                  </pic:blipFill>
+                  <pic:spPr bwMode="auto">
+                    <a:xfrm>
+                      <a:off x="0" y="0"/>
+                      <a:ext cx="6638925" cy="3524250"/>
+                    </a:xfrm>
+                    <a:prstGeom prst="rect">
+                      <a:avLst/>
+                    </a:prstGeom>
+                    <a:noFill/>
+                    <a:ln>
+                      <a:noFill/>
+                    </a:ln>
+                  </pic:spPr>
+                </pic:pic>
+              </a:graphicData>
+            </a:graphic>
+          </wp:inline>
+        </w:drawing>
+      </w:r>
     </w:p>
     <w:sectPr>
       <w:pgSz w:w="11906" w:h="16838"/>
-      <w:pgMar w:top="1417" w:right="1701" w:bottom="1417" w:left="1701" w:header="708" w:footer="708" w:gutter="0"/>
+      <w:pgMar w:top="720" w:right="720" w:bottom="720" w:left="720" w:header="708" w:footer="708" w:gutter="0"/>
       <w:cols w:space="708"/>
       <w:docGrid w:linePitch="360"/>
     </w:sectPr>
@@ -482,6 +1412,7 @@
   <w:style w:type="paragraph" w:default="1" w:styleId="Normal">
     <w:name w:val="Normal"/>
     <w:qFormat/>
+    <w:rsid w:val="002B4FA5"/>
     <w:rPr>
       <w:lang w:val="es-US"/>
     </w:rPr>

</xml_diff>